<commit_message>
FEAT: updated questions, and responses from today's call. There are quite a few follow-ups needed - see end of the document.
</commit_message>
<xml_diff>
--- a/Documents/Questions to discuss with CARLA support team_V5_20220802.docx
+++ b/Documents/Questions to discuss with CARLA support team_V5_20220802.docx
@@ -1,6 +1,6 @@
 
 <file path=word/document.xml><?xml version="1.0" encoding="utf-8"?>
-<w:document xmlns:wpc="http://schemas.microsoft.com/office/word/2010/wordprocessingCanvas" xmlns:cx="http://schemas.microsoft.com/office/drawing/2014/chartex" xmlns:cx1="http://schemas.microsoft.com/office/drawing/2015/9/8/chartex" xmlns:cx2="http://schemas.microsoft.com/office/drawing/2015/10/21/chartex" xmlns:cx3="http://schemas.microsoft.com/office/drawing/2016/5/9/chartex" xmlns:cx4="http://schemas.microsoft.com/office/drawing/2016/5/10/chartex" xmlns:cx5="http://schemas.microsoft.com/office/drawing/2016/5/11/chartex" xmlns:cx6="http://schemas.microsoft.com/office/drawing/2016/5/12/chartex" xmlns:cx7="http://schemas.microsoft.com/office/drawing/2016/5/13/chartex" xmlns:cx8="http://schemas.microsoft.com/office/drawing/2016/5/14/chartex" xmlns:mc="http://schemas.openxmlformats.org/markup-compatibility/2006" xmlns:aink="http://schemas.microsoft.com/office/drawing/2016/ink" xmlns:am3d="http://schemas.microsoft.com/office/drawing/2017/model3d" xmlns:o="urn:schemas-microsoft-com:office:office" xmlns:oel="http://schemas.microsoft.com/office/2019/extlst" xmlns:r="http://schemas.openxmlformats.org/officeDocument/2006/relationships" xmlns:m="http://schemas.openxmlformats.org/officeDocument/2006/math" xmlns:v="urn:schemas-microsoft-com:vml" xmlns:wp14="http://schemas.microsoft.com/office/word/2010/wordprocessingDrawing" xmlns:wp="http://schemas.openxmlformats.org/drawingml/2006/wordprocessingDrawing" xmlns:w10="urn:schemas-microsoft-com:office:word" xmlns:w="http://schemas.openxmlformats.org/wordprocessingml/2006/main" xmlns:w14="http://schemas.microsoft.com/office/word/2010/wordml" xmlns:w15="http://schemas.microsoft.com/office/word/2012/wordml" xmlns:w16cex="http://schemas.microsoft.com/office/word/2018/wordml/cex" xmlns:w16cid="http://schemas.microsoft.com/office/word/2016/wordml/cid" xmlns:w16="http://schemas.microsoft.com/office/word/2018/wordml" xmlns:w16sdtdh="http://schemas.microsoft.com/office/word/2020/wordml/sdtdatahash" xmlns:w16se="http://schemas.microsoft.com/office/word/2015/wordml/symex" xmlns:wpg="http://schemas.microsoft.com/office/word/2010/wordprocessingGroup" xmlns:wpi="http://schemas.microsoft.com/office/word/2010/wordprocessingInk" xmlns:wne="http://schemas.microsoft.com/office/word/2006/wordml" xmlns:wps="http://schemas.microsoft.com/office/word/2010/wordprocessingShape" mc:Ignorable="w14 w15 w16se w16cid w16 w16cex w16sdtdh wp14">
+<w:document xmlns:wpc="http://schemas.microsoft.com/office/word/2010/wordprocessingCanvas" xmlns:cx="http://schemas.microsoft.com/office/drawing/2014/chartex" xmlns:cx1="http://schemas.microsoft.com/office/drawing/2015/9/8/chartex" xmlns:cx2="http://schemas.microsoft.com/office/drawing/2015/10/21/chartex" xmlns:cx3="http://schemas.microsoft.com/office/drawing/2016/5/9/chartex" xmlns:cx4="http://schemas.microsoft.com/office/drawing/2016/5/10/chartex" xmlns:cx5="http://schemas.microsoft.com/office/drawing/2016/5/11/chartex" xmlns:cx6="http://schemas.microsoft.com/office/drawing/2016/5/12/chartex" xmlns:cx7="http://schemas.microsoft.com/office/drawing/2016/5/13/chartex" xmlns:cx8="http://schemas.microsoft.com/office/drawing/2016/5/14/chartex" xmlns:mc="http://schemas.openxmlformats.org/markup-compatibility/2006" xmlns:aink="http://schemas.microsoft.com/office/drawing/2016/ink" xmlns:am3d="http://schemas.microsoft.com/office/drawing/2017/model3d" xmlns:o="urn:schemas-microsoft-com:office:office" xmlns:r="http://schemas.openxmlformats.org/officeDocument/2006/relationships" xmlns:m="http://schemas.openxmlformats.org/officeDocument/2006/math" xmlns:v="urn:schemas-microsoft-com:vml" xmlns:wp14="http://schemas.microsoft.com/office/word/2010/wordprocessingDrawing" xmlns:wp="http://schemas.openxmlformats.org/drawingml/2006/wordprocessingDrawing" xmlns:w10="urn:schemas-microsoft-com:office:word" xmlns:w="http://schemas.openxmlformats.org/wordprocessingml/2006/main" xmlns:w14="http://schemas.microsoft.com/office/word/2010/wordml" xmlns:w15="http://schemas.microsoft.com/office/word/2012/wordml" xmlns:w16cex="http://schemas.microsoft.com/office/word/2018/wordml/cex" xmlns:w16cid="http://schemas.microsoft.com/office/word/2016/wordml/cid" xmlns:w16="http://schemas.microsoft.com/office/word/2018/wordml" xmlns:w16sdtdh="http://schemas.microsoft.com/office/word/2020/wordml/sdtdatahash" xmlns:w16se="http://schemas.microsoft.com/office/word/2015/wordml/symex" xmlns:wpg="http://schemas.microsoft.com/office/word/2010/wordprocessingGroup" xmlns:wpi="http://schemas.microsoft.com/office/word/2010/wordprocessingInk" xmlns:wne="http://schemas.microsoft.com/office/word/2006/wordml" xmlns:wps="http://schemas.microsoft.com/office/word/2010/wordprocessingShape" mc:Ignorable="w14 w15 w16se w16cid w16 w16cex w16sdtdh wp14">
   <w:body>
     <w:p>
       <w:pPr>
@@ -77,7 +77,47 @@
           <w:sz w:val="24"/>
           <w:szCs w:val="24"/>
         </w:rPr>
-        <w:t>How to load CARLA more quickly, and run the simulation faster?</w:t>
+        <w:t xml:space="preserve">We are spending significant time simply waiting for load screens (hours a day). </w:t>
+      </w:r>
+      <w:r>
+        <w:rPr>
+          <w:rFonts w:ascii="Times New Roman" w:hAnsi="Times New Roman" w:cs="Times New Roman"/>
+          <w:sz w:val="24"/>
+          <w:szCs w:val="24"/>
+        </w:rPr>
+        <w:t xml:space="preserve">How </w:t>
+      </w:r>
+      <w:r>
+        <w:rPr>
+          <w:rFonts w:ascii="Times New Roman" w:hAnsi="Times New Roman" w:cs="Times New Roman"/>
+          <w:sz w:val="24"/>
+          <w:szCs w:val="24"/>
+        </w:rPr>
+        <w:t xml:space="preserve">can we </w:t>
+      </w:r>
+      <w:r>
+        <w:rPr>
+          <w:rFonts w:ascii="Times New Roman" w:hAnsi="Times New Roman" w:cs="Times New Roman"/>
+          <w:sz w:val="24"/>
+          <w:szCs w:val="24"/>
+        </w:rPr>
+        <w:t>load CARLA more quickly, and run the simulation</w:t>
+      </w:r>
+      <w:r>
+        <w:rPr>
+          <w:rFonts w:ascii="Times New Roman" w:hAnsi="Times New Roman" w:cs="Times New Roman"/>
+          <w:sz w:val="24"/>
+          <w:szCs w:val="24"/>
+        </w:rPr>
+        <w:t>s</w:t>
+      </w:r>
+      <w:r>
+        <w:rPr>
+          <w:rFonts w:ascii="Times New Roman" w:hAnsi="Times New Roman" w:cs="Times New Roman"/>
+          <w:sz w:val="24"/>
+          <w:szCs w:val="24"/>
+        </w:rPr>
+        <w:t xml:space="preserve"> faster?</w:t>
       </w:r>
       <w:r>
         <w:rPr>
@@ -86,6 +126,14 @@
           <w:szCs w:val="24"/>
         </w:rPr>
         <w:t xml:space="preserve"> On our computer, even one of our simple scenarios takes 5 mins to launch. </w:t>
+      </w:r>
+      <w:r>
+        <w:rPr>
+          <w:rFonts w:ascii="Times New Roman" w:hAnsi="Times New Roman" w:cs="Times New Roman"/>
+          <w:sz w:val="24"/>
+          <w:szCs w:val="24"/>
+        </w:rPr>
+        <w:t xml:space="preserve">The default scenario (town) can take 20 minutes to load on our best computer, and 2 hours on our worst. </w:t>
       </w:r>
       <w:r>
         <w:rPr>
@@ -117,6 +165,14 @@
         </w:rPr>
         <w:t xml:space="preserve">Can CARLA be run faster than wall time? </w:t>
       </w:r>
+      <w:r>
+        <w:rPr>
+          <w:rFonts w:ascii="Times New Roman" w:hAnsi="Times New Roman" w:cs="Times New Roman"/>
+          <w:sz w:val="24"/>
+          <w:szCs w:val="24"/>
+        </w:rPr>
+        <w:t>We are concerned about simulations that may take tens of minutes for each scenario.</w:t>
+      </w:r>
     </w:p>
     <w:p>
       <w:pPr>
@@ -155,6 +211,22 @@
         </w:rPr>
         <w:t xml:space="preserve">? </w:t>
       </w:r>
+      <w:r>
+        <w:rPr>
+          <w:rFonts w:ascii="Times New Roman" w:hAnsi="Times New Roman" w:cs="Times New Roman"/>
+          <w:sz w:val="24"/>
+          <w:szCs w:val="24"/>
+        </w:rPr>
+        <w:t>The time to initialize the vehicle in the simulation, and the run-in area into the simulated work zone, tie up significant additional time</w:t>
+      </w:r>
+      <w:r>
+        <w:rPr>
+          <w:rFonts w:ascii="Times New Roman" w:hAnsi="Times New Roman" w:cs="Times New Roman"/>
+          <w:sz w:val="24"/>
+          <w:szCs w:val="24"/>
+        </w:rPr>
+        <w:t>.</w:t>
+      </w:r>
     </w:p>
     <w:p>
       <w:pPr>
@@ -172,41 +244,163 @@
       <w:r>
         <w:rPr>
           <w:rFonts w:ascii="Times New Roman" w:hAnsi="Times New Roman" w:cs="Times New Roman"/>
-          <w:b/>
-          <w:bCs/>
-          <w:sz w:val="24"/>
-          <w:szCs w:val="24"/>
-        </w:rPr>
-        <w:t>Goal:</w:t>
-      </w:r>
-      <w:r>
-        <w:rPr>
-          <w:rFonts w:ascii="Times New Roman" w:hAnsi="Times New Roman" w:cs="Times New Roman"/>
-          <w:sz w:val="24"/>
-          <w:szCs w:val="24"/>
-        </w:rPr>
-        <w:t xml:space="preserve"> to verify the imported and exported data match for the purpose of securing data quality. </w:t>
-      </w:r>
-    </w:p>
-    <w:p>
-      <w:pPr>
-        <w:rPr>
-          <w:rFonts w:ascii="Times New Roman" w:hAnsi="Times New Roman" w:cs="Times New Roman"/>
-          <w:b/>
-          <w:bCs/>
-          <w:sz w:val="24"/>
-          <w:szCs w:val="24"/>
-        </w:rPr>
-      </w:pPr>
-      <w:r>
-        <w:rPr>
-          <w:rFonts w:ascii="Times New Roman" w:hAnsi="Times New Roman" w:cs="Times New Roman"/>
-          <w:b/>
-          <w:bCs/>
-          <w:sz w:val="24"/>
-          <w:szCs w:val="24"/>
-        </w:rPr>
-        <w:t xml:space="preserve">Questions related to this goal: </w:t>
+          <w:sz w:val="24"/>
+          <w:szCs w:val="24"/>
+        </w:rPr>
+        <w:t xml:space="preserve">Is there some means </w:t>
+      </w:r>
+      <w:r>
+        <w:rPr>
+          <w:rFonts w:ascii="Times New Roman" w:hAnsi="Times New Roman" w:cs="Times New Roman"/>
+          <w:sz w:val="24"/>
+          <w:szCs w:val="24"/>
+        </w:rPr>
+        <w:t xml:space="preserve">to verify </w:t>
+      </w:r>
+      <w:r>
+        <w:rPr>
+          <w:rFonts w:ascii="Times New Roman" w:hAnsi="Times New Roman" w:cs="Times New Roman"/>
+          <w:sz w:val="24"/>
+          <w:szCs w:val="24"/>
+        </w:rPr>
+        <w:t xml:space="preserve">that </w:t>
+      </w:r>
+      <w:r>
+        <w:rPr>
+          <w:rFonts w:ascii="Times New Roman" w:hAnsi="Times New Roman" w:cs="Times New Roman"/>
+          <w:sz w:val="24"/>
+          <w:szCs w:val="24"/>
+        </w:rPr>
+        <w:t>the imported and exported data match for the purpose of securing data quality</w:t>
+      </w:r>
+      <w:r>
+        <w:rPr>
+          <w:rFonts w:ascii="Times New Roman" w:hAnsi="Times New Roman" w:cs="Times New Roman"/>
+          <w:sz w:val="24"/>
+          <w:szCs w:val="24"/>
+        </w:rPr>
+        <w:t>, other than to use the vehicle’s sensor’s feed?</w:t>
+      </w:r>
+    </w:p>
+    <w:p>
+      <w:pPr>
+        <w:pStyle w:val="ListParagraph"/>
+        <w:numPr>
+          <w:ilvl w:val="0"/>
+          <w:numId w:val="9"/>
+        </w:numPr>
+        <w:rPr>
+          <w:rFonts w:ascii="Times New Roman" w:hAnsi="Times New Roman" w:cs="Times New Roman"/>
+          <w:sz w:val="24"/>
+          <w:szCs w:val="24"/>
+        </w:rPr>
+      </w:pPr>
+      <w:r>
+        <w:rPr>
+          <w:rFonts w:ascii="Times New Roman" w:hAnsi="Times New Roman" w:cs="Times New Roman"/>
+          <w:sz w:val="24"/>
+          <w:szCs w:val="24"/>
+        </w:rPr>
+        <w:t>What tools exist to create specialized object definitions within CARLA, such as specialized coatings that match our field measurements?</w:t>
+      </w:r>
+      <w:r>
+        <w:rPr>
+          <w:rFonts w:ascii="Times New Roman" w:hAnsi="Times New Roman" w:cs="Times New Roman"/>
+          <w:sz w:val="24"/>
+          <w:szCs w:val="24"/>
+        </w:rPr>
+        <w:t xml:space="preserve"> </w:t>
+      </w:r>
+    </w:p>
+    <w:p>
+      <w:pPr>
+        <w:rPr>
+          <w:rFonts w:ascii="Times New Roman" w:hAnsi="Times New Roman" w:cs="Times New Roman"/>
+          <w:b/>
+          <w:bCs/>
+          <w:sz w:val="24"/>
+          <w:szCs w:val="24"/>
+        </w:rPr>
+      </w:pPr>
+      <w:r>
+        <w:rPr>
+          <w:rFonts w:ascii="Times New Roman" w:hAnsi="Times New Roman" w:cs="Times New Roman"/>
+          <w:b/>
+          <w:bCs/>
+          <w:sz w:val="24"/>
+          <w:szCs w:val="24"/>
+        </w:rPr>
+        <w:t>More specific q</w:t>
+      </w:r>
+      <w:r>
+        <w:rPr>
+          <w:rFonts w:ascii="Times New Roman" w:hAnsi="Times New Roman" w:cs="Times New Roman"/>
+          <w:b/>
+          <w:bCs/>
+          <w:sz w:val="24"/>
+          <w:szCs w:val="24"/>
+        </w:rPr>
+        <w:t>uestions related to th</w:t>
+      </w:r>
+      <w:r>
+        <w:rPr>
+          <w:rFonts w:ascii="Times New Roman" w:hAnsi="Times New Roman" w:cs="Times New Roman"/>
+          <w:b/>
+          <w:bCs/>
+          <w:sz w:val="24"/>
+          <w:szCs w:val="24"/>
+        </w:rPr>
+        <w:t>e</w:t>
+      </w:r>
+      <w:r>
+        <w:rPr>
+          <w:rFonts w:ascii="Times New Roman" w:hAnsi="Times New Roman" w:cs="Times New Roman"/>
+          <w:b/>
+          <w:bCs/>
+          <w:sz w:val="24"/>
+          <w:szCs w:val="24"/>
+        </w:rPr>
+        <w:t>s</w:t>
+      </w:r>
+      <w:r>
+        <w:rPr>
+          <w:rFonts w:ascii="Times New Roman" w:hAnsi="Times New Roman" w:cs="Times New Roman"/>
+          <w:b/>
+          <w:bCs/>
+          <w:sz w:val="24"/>
+          <w:szCs w:val="24"/>
+        </w:rPr>
+        <w:t>e</w:t>
+      </w:r>
+      <w:r>
+        <w:rPr>
+          <w:rFonts w:ascii="Times New Roman" w:hAnsi="Times New Roman" w:cs="Times New Roman"/>
+          <w:b/>
+          <w:bCs/>
+          <w:sz w:val="24"/>
+          <w:szCs w:val="24"/>
+        </w:rPr>
+        <w:t xml:space="preserve"> goal</w:t>
+      </w:r>
+      <w:r>
+        <w:rPr>
+          <w:rFonts w:ascii="Times New Roman" w:hAnsi="Times New Roman" w:cs="Times New Roman"/>
+          <w:b/>
+          <w:bCs/>
+          <w:sz w:val="24"/>
+          <w:szCs w:val="24"/>
+        </w:rPr>
+        <w:t>s</w:t>
+      </w:r>
+      <w:r>
+        <w:rPr>
+          <w:rFonts w:ascii="Times New Roman" w:hAnsi="Times New Roman" w:cs="Times New Roman"/>
+          <w:b/>
+          <w:bCs/>
+          <w:sz w:val="24"/>
+          <w:szCs w:val="24"/>
+        </w:rPr>
+        <w:t xml:space="preserve">: </w:t>
       </w:r>
     </w:p>
     <w:p>
@@ -230,16 +424,14 @@
         </w:rPr>
         <w:t xml:space="preserve">Is there a way to export the truth of object positions, lane markers </w:t>
       </w:r>
-      <w:proofErr w:type="spellStart"/>
-      <w:r>
-        <w:rPr>
-          <w:rFonts w:ascii="Times New Roman" w:hAnsi="Times New Roman" w:cs="Times New Roman"/>
-          <w:sz w:val="24"/>
-          <w:szCs w:val="24"/>
-        </w:rPr>
-        <w:t>etc</w:t>
-      </w:r>
-      <w:proofErr w:type="spellEnd"/>
+      <w:r>
+        <w:rPr>
+          <w:rFonts w:ascii="Times New Roman" w:hAnsi="Times New Roman" w:cs="Times New Roman"/>
+          <w:sz w:val="24"/>
+          <w:szCs w:val="24"/>
+        </w:rPr>
+        <w:t>etc.</w:t>
+      </w:r>
       <w:r>
         <w:rPr>
           <w:rFonts w:ascii="Times New Roman" w:hAnsi="Times New Roman" w:cs="Times New Roman"/>
@@ -248,6 +440,54 @@
         </w:rPr>
         <w:t xml:space="preserve"> out of CARLA? </w:t>
       </w:r>
+      <w:r>
+        <w:rPr>
+          <w:rFonts w:ascii="Times New Roman" w:hAnsi="Times New Roman" w:cs="Times New Roman"/>
+          <w:sz w:val="24"/>
+          <w:szCs w:val="24"/>
+        </w:rPr>
+        <w:t>We are trying to verify the</w:t>
+      </w:r>
+      <w:r>
+        <w:rPr>
+          <w:rFonts w:ascii="Times New Roman" w:hAnsi="Times New Roman" w:cs="Times New Roman"/>
+          <w:sz w:val="24"/>
+          <w:szCs w:val="24"/>
+        </w:rPr>
+        <w:t xml:space="preserve"> object positions</w:t>
+      </w:r>
+      <w:r>
+        <w:rPr>
+          <w:rFonts w:ascii="Times New Roman" w:hAnsi="Times New Roman" w:cs="Times New Roman"/>
+          <w:sz w:val="24"/>
+          <w:szCs w:val="24"/>
+        </w:rPr>
+        <w:t>, lane marker definitions, road geometry etc</w:t>
+      </w:r>
+      <w:r>
+        <w:rPr>
+          <w:rFonts w:ascii="Times New Roman" w:hAnsi="Times New Roman" w:cs="Times New Roman"/>
+          <w:sz w:val="24"/>
+          <w:szCs w:val="24"/>
+        </w:rPr>
+        <w:t>.</w:t>
+      </w:r>
+      <w:r>
+        <w:rPr>
+          <w:rFonts w:ascii="Times New Roman" w:hAnsi="Times New Roman" w:cs="Times New Roman"/>
+          <w:sz w:val="24"/>
+          <w:szCs w:val="24"/>
+        </w:rPr>
+        <w:t xml:space="preserve"> that are used by CARLA match the measurements we are trying to import</w:t>
+      </w:r>
+      <w:r>
+        <w:rPr>
+          <w:rFonts w:ascii="Times New Roman" w:hAnsi="Times New Roman" w:cs="Times New Roman"/>
+          <w:sz w:val="24"/>
+          <w:szCs w:val="24"/>
+        </w:rPr>
+        <w:t xml:space="preserve">. One way we are thinking is to run a simulated mapping vehicle in CARLA. We are wondering whether there is any easier </w:t>
+      </w:r>
       <w:proofErr w:type="gramStart"/>
       <w:r>
         <w:rPr>
@@ -255,59 +495,17 @@
           <w:sz w:val="24"/>
           <w:szCs w:val="24"/>
         </w:rPr>
-        <w:t>We</w:t>
+        <w:t>solution</w:t>
+      </w:r>
+      <w:r>
+        <w:rPr>
+          <w:rFonts w:ascii="Times New Roman" w:hAnsi="Times New Roman" w:cs="Times New Roman"/>
+          <w:sz w:val="24"/>
+          <w:szCs w:val="24"/>
+        </w:rPr>
+        <w:t>?</w:t>
       </w:r>
       <w:proofErr w:type="gramEnd"/>
-      <w:r>
-        <w:rPr>
-          <w:rFonts w:ascii="Times New Roman" w:hAnsi="Times New Roman" w:cs="Times New Roman"/>
-          <w:sz w:val="24"/>
-          <w:szCs w:val="24"/>
-        </w:rPr>
-        <w:t xml:space="preserve"> are trying to verify the</w:t>
-      </w:r>
-      <w:r>
-        <w:rPr>
-          <w:rFonts w:ascii="Times New Roman" w:hAnsi="Times New Roman" w:cs="Times New Roman"/>
-          <w:sz w:val="24"/>
-          <w:szCs w:val="24"/>
-        </w:rPr>
-        <w:t xml:space="preserve"> object positions</w:t>
-      </w:r>
-      <w:r>
-        <w:rPr>
-          <w:rFonts w:ascii="Times New Roman" w:hAnsi="Times New Roman" w:cs="Times New Roman"/>
-          <w:sz w:val="24"/>
-          <w:szCs w:val="24"/>
-        </w:rPr>
-        <w:t xml:space="preserve">, lane marker definitions, road geometry </w:t>
-      </w:r>
-      <w:proofErr w:type="spellStart"/>
-      <w:r>
-        <w:rPr>
-          <w:rFonts w:ascii="Times New Roman" w:hAnsi="Times New Roman" w:cs="Times New Roman"/>
-          <w:sz w:val="24"/>
-          <w:szCs w:val="24"/>
-        </w:rPr>
-        <w:t>etc</w:t>
-      </w:r>
-      <w:proofErr w:type="spellEnd"/>
-      <w:r>
-        <w:rPr>
-          <w:rFonts w:ascii="Times New Roman" w:hAnsi="Times New Roman" w:cs="Times New Roman"/>
-          <w:sz w:val="24"/>
-          <w:szCs w:val="24"/>
-        </w:rPr>
-        <w:t xml:space="preserve"> that are used by CARLA match the measurements we are trying to import</w:t>
-      </w:r>
-      <w:r>
-        <w:rPr>
-          <w:rFonts w:ascii="Times New Roman" w:hAnsi="Times New Roman" w:cs="Times New Roman"/>
-          <w:sz w:val="24"/>
-          <w:szCs w:val="24"/>
-        </w:rPr>
-        <w:t>. One way we are thinking is to run a simulated mapping vehicle in CARLA. We are wondering whether there is any easier solution for that.</w:t>
-      </w:r>
     </w:p>
     <w:p>
       <w:pPr>
@@ -370,7 +568,47 @@
           <w:sz w:val="24"/>
           <w:szCs w:val="24"/>
         </w:rPr>
-        <w:t xml:space="preserve">. When it is imported into CARLA, is there any </w:t>
+        <w:t>, and in other projects we have road definition meshes of 2 cm square. We do not think that CARLA can support this resolution</w:t>
+      </w:r>
+      <w:r>
+        <w:rPr>
+          <w:rFonts w:ascii="Times New Roman" w:hAnsi="Times New Roman" w:cs="Times New Roman"/>
+          <w:sz w:val="24"/>
+          <w:szCs w:val="24"/>
+        </w:rPr>
+        <w:t xml:space="preserve">. When </w:t>
+      </w:r>
+      <w:r>
+        <w:rPr>
+          <w:rFonts w:ascii="Times New Roman" w:hAnsi="Times New Roman" w:cs="Times New Roman"/>
+          <w:sz w:val="24"/>
+          <w:szCs w:val="24"/>
+        </w:rPr>
+        <w:t>fine data</w:t>
+      </w:r>
+      <w:r>
+        <w:rPr>
+          <w:rFonts w:ascii="Times New Roman" w:hAnsi="Times New Roman" w:cs="Times New Roman"/>
+          <w:sz w:val="24"/>
+          <w:szCs w:val="24"/>
+        </w:rPr>
+        <w:t xml:space="preserve"> is imported into CARLA, </w:t>
+      </w:r>
+      <w:r>
+        <w:rPr>
+          <w:rFonts w:ascii="Times New Roman" w:hAnsi="Times New Roman" w:cs="Times New Roman"/>
+          <w:sz w:val="24"/>
+          <w:szCs w:val="24"/>
+        </w:rPr>
+        <w:t>are</w:t>
+      </w:r>
+      <w:r>
+        <w:rPr>
+          <w:rFonts w:ascii="Times New Roman" w:hAnsi="Times New Roman" w:cs="Times New Roman"/>
+          <w:sz w:val="24"/>
+          <w:szCs w:val="24"/>
+        </w:rPr>
+        <w:t xml:space="preserve"> there any </w:t>
       </w:r>
       <w:proofErr w:type="gramStart"/>
       <w:r>
@@ -388,7 +626,23 @@
           <w:sz w:val="24"/>
           <w:szCs w:val="24"/>
         </w:rPr>
-        <w:t xml:space="preserve"> happening, due to reasons such as optimizing memory usage? </w:t>
+        <w:t xml:space="preserve"> happening, due to reasons such as optimizing memory usage</w:t>
+      </w:r>
+      <w:r>
+        <w:rPr>
+          <w:rFonts w:ascii="Times New Roman" w:hAnsi="Times New Roman" w:cs="Times New Roman"/>
+          <w:sz w:val="24"/>
+          <w:szCs w:val="24"/>
+        </w:rPr>
+        <w:t xml:space="preserve"> or resolution limits on data size (for example, using a single or double representation)</w:t>
+      </w:r>
+      <w:r>
+        <w:rPr>
+          <w:rFonts w:ascii="Times New Roman" w:hAnsi="Times New Roman" w:cs="Times New Roman"/>
+          <w:sz w:val="24"/>
+          <w:szCs w:val="24"/>
+        </w:rPr>
+        <w:t xml:space="preserve">? </w:t>
       </w:r>
     </w:p>
     <w:p>
@@ -612,7 +866,16 @@
           <w:sz w:val="24"/>
           <w:szCs w:val="24"/>
         </w:rPr>
-        <w:t xml:space="preserve">(measures the reflectivity and distance for a laser to strike surrounding </w:t>
+        <w:t xml:space="preserve">(measures the reflectivity and distance for </w:t>
+      </w:r>
+      <w:r>
+        <w:rPr>
+          <w:rFonts w:ascii="Times New Roman" w:hAnsi="Times New Roman" w:cs="Times New Roman"/>
+          <w:sz w:val="24"/>
+          <w:szCs w:val="24"/>
+        </w:rPr>
+        <w:lastRenderedPageBreak/>
+        <w:t xml:space="preserve">a laser to strike surrounding </w:t>
       </w:r>
       <w:r>
         <w:rPr>
@@ -857,7 +1120,6 @@
           <w:sz w:val="24"/>
           <w:szCs w:val="24"/>
         </w:rPr>
-        <w:lastRenderedPageBreak/>
         <w:t>What is the largest environment suggested to be import</w:t>
       </w:r>
       <w:r>
@@ -926,18 +1188,16 @@
         </w:rPr>
         <w:t xml:space="preserve">Do you have tools that automatically do the </w:t>
       </w:r>
-      <w:proofErr w:type="gramStart"/>
-      <w:r>
-        <w:rPr>
-          <w:rFonts w:ascii="Times New Roman" w:hAnsi="Times New Roman" w:cs="Times New Roman"/>
-          <w:b/>
-          <w:bCs/>
-          <w:sz w:val="24"/>
-          <w:szCs w:val="24"/>
-        </w:rPr>
-        <w:t>following:</w:t>
-      </w:r>
-      <w:proofErr w:type="gramEnd"/>
+      <w:r>
+        <w:rPr>
+          <w:rFonts w:ascii="Times New Roman" w:hAnsi="Times New Roman" w:cs="Times New Roman"/>
+          <w:b/>
+          <w:bCs/>
+          <w:sz w:val="24"/>
+          <w:szCs w:val="24"/>
+        </w:rPr>
+        <w:t>following?</w:t>
+      </w:r>
     </w:p>
     <w:p>
       <w:pPr>
@@ -1072,15 +1332,7 @@
           <w:sz w:val="24"/>
           <w:szCs w:val="24"/>
         </w:rPr>
-        <w:t>How to create</w:t>
-      </w:r>
-      <w:r>
-        <w:rPr>
-          <w:rFonts w:ascii="Times New Roman" w:hAnsi="Times New Roman" w:cs="Times New Roman"/>
-          <w:sz w:val="24"/>
-          <w:szCs w:val="24"/>
-        </w:rPr>
-        <w:t xml:space="preserve"> the surrounding environment, such as buildings, mountains, into these entities in CARLA? </w:t>
+        <w:t xml:space="preserve">How to create the surrounding environment, such as buildings, mountains, into these entities in CARLA? </w:t>
       </w:r>
     </w:p>
     <w:p>
@@ -1178,28 +1430,16 @@
         </w:rPr>
         <w:t xml:space="preserve">, and where is the </w:t>
       </w:r>
-      <w:proofErr w:type="gramStart"/>
-      <w:r>
-        <w:rPr>
-          <w:rFonts w:ascii="Times New Roman" w:hAnsi="Times New Roman" w:cs="Times New Roman"/>
-          <w:b/>
-          <w:bCs/>
-          <w:sz w:val="24"/>
-          <w:szCs w:val="24"/>
-        </w:rPr>
-        <w:t>documentations</w:t>
-      </w:r>
-      <w:r>
-        <w:rPr>
-          <w:rFonts w:ascii="Times New Roman" w:hAnsi="Times New Roman" w:cs="Times New Roman"/>
-          <w:b/>
-          <w:bCs/>
-          <w:sz w:val="24"/>
-          <w:szCs w:val="24"/>
-        </w:rPr>
-        <w:t>:</w:t>
-      </w:r>
-      <w:proofErr w:type="gramEnd"/>
+      <w:r>
+        <w:rPr>
+          <w:rFonts w:ascii="Times New Roman" w:hAnsi="Times New Roman" w:cs="Times New Roman"/>
+          <w:b/>
+          <w:bCs/>
+          <w:sz w:val="24"/>
+          <w:szCs w:val="24"/>
+        </w:rPr>
+        <w:t>documentation?</w:t>
+      </w:r>
     </w:p>
     <w:p>
       <w:pPr>
@@ -1610,37 +1850,7 @@
           <w:sz w:val="24"/>
           <w:szCs w:val="24"/>
         </w:rPr>
-        <w:t xml:space="preserve">If we are doing many </w:t>
-      </w:r>
-      <w:r>
-        <w:rPr>
-          <w:rFonts w:ascii="Times New Roman" w:hAnsi="Times New Roman" w:cs="Times New Roman"/>
-          <w:b/>
-          <w:bCs/>
-          <w:sz w:val="24"/>
-          <w:szCs w:val="24"/>
-        </w:rPr>
-        <w:t>moving</w:t>
-      </w:r>
-      <w:r>
-        <w:rPr>
-          <w:rFonts w:ascii="Times New Roman" w:hAnsi="Times New Roman" w:cs="Times New Roman"/>
-          <w:b/>
-          <w:bCs/>
-          <w:sz w:val="24"/>
-          <w:szCs w:val="24"/>
-        </w:rPr>
-        <w:t xml:space="preserve"> objects</w:t>
-      </w:r>
-      <w:r>
-        <w:rPr>
-          <w:rFonts w:ascii="Times New Roman" w:hAnsi="Times New Roman" w:cs="Times New Roman"/>
-          <w:b/>
-          <w:bCs/>
-          <w:sz w:val="24"/>
-          <w:szCs w:val="24"/>
-        </w:rPr>
-        <w:t>,</w:t>
+        <w:t>If we are doing many moving objects,</w:t>
       </w:r>
       <w:r>
         <w:rPr>
@@ -1688,7 +1898,16 @@
           <w:sz w:val="24"/>
           <w:szCs w:val="24"/>
         </w:rPr>
-        <w:t xml:space="preserve"> we get the data out of our mapping vehicle, how to automate the process that we can be turn-key ready to import real world data into CARLA?</w:t>
+        <w:t xml:space="preserve"> we get the data out of </w:t>
+      </w:r>
+      <w:r>
+        <w:rPr>
+          <w:rFonts w:ascii="Times New Roman" w:hAnsi="Times New Roman" w:cs="Times New Roman"/>
+          <w:sz w:val="24"/>
+          <w:szCs w:val="24"/>
+        </w:rPr>
+        <w:lastRenderedPageBreak/>
+        <w:t>our mapping vehicle, how to automate the process that we can be turn-key ready to import real world data into CARLA?</w:t>
       </w:r>
     </w:p>
     <w:p>
@@ -1791,7 +2010,6 @@
           <w:sz w:val="24"/>
           <w:szCs w:val="24"/>
         </w:rPr>
-        <w:lastRenderedPageBreak/>
         <w:t>Currently</w:t>
       </w:r>
       <w:r>
@@ -2033,6 +2251,583 @@
         </w:rPr>
         <w:t xml:space="preserve">model in SUMO. Does it automatically command the vehicles in CARLA, when bridged? </w:t>
       </w:r>
+    </w:p>
+    <w:p>
+      <w:pPr>
+        <w:rPr>
+          <w:rFonts w:ascii="Times New Roman" w:hAnsi="Times New Roman" w:cs="Times New Roman"/>
+          <w:sz w:val="24"/>
+          <w:szCs w:val="24"/>
+        </w:rPr>
+      </w:pPr>
+    </w:p>
+    <w:p>
+      <w:pPr>
+        <w:rPr>
+          <w:rFonts w:ascii="Times New Roman" w:hAnsi="Times New Roman" w:cs="Times New Roman"/>
+          <w:sz w:val="24"/>
+          <w:szCs w:val="24"/>
+        </w:rPr>
+      </w:pPr>
+    </w:p>
+    <w:p>
+      <w:pPr>
+        <w:rPr>
+          <w:rFonts w:ascii="Times New Roman" w:hAnsi="Times New Roman" w:cs="Times New Roman"/>
+          <w:sz w:val="24"/>
+          <w:szCs w:val="24"/>
+        </w:rPr>
+      </w:pPr>
+      <w:r>
+        <w:rPr>
+          <w:rFonts w:ascii="Times New Roman" w:hAnsi="Times New Roman" w:cs="Times New Roman"/>
+          <w:sz w:val="24"/>
+          <w:szCs w:val="24"/>
+        </w:rPr>
+        <w:t>Follow-ups:</w:t>
+      </w:r>
+    </w:p>
+    <w:p>
+      <w:pPr>
+        <w:rPr>
+          <w:rFonts w:ascii="Times New Roman" w:hAnsi="Times New Roman" w:cs="Times New Roman"/>
+          <w:sz w:val="24"/>
+          <w:szCs w:val="24"/>
+        </w:rPr>
+      </w:pPr>
+      <w:r>
+        <w:rPr>
+          <w:rFonts w:ascii="Times New Roman" w:hAnsi="Times New Roman" w:cs="Times New Roman"/>
+          <w:sz w:val="24"/>
+          <w:szCs w:val="24"/>
+        </w:rPr>
+        <w:t>Find out how to run MOSAIC tool (FHWA), which integrates with CARLA (Cars Learning to Act) and SUMO (Simulation of Urban Mobility). Multidomain and multiscale simulation framework for automated and connected mobility scenarios.</w:t>
+      </w:r>
+    </w:p>
+    <w:p>
+      <w:pPr>
+        <w:rPr>
+          <w:rFonts w:ascii="Times New Roman" w:hAnsi="Times New Roman" w:cs="Times New Roman"/>
+          <w:sz w:val="24"/>
+          <w:szCs w:val="24"/>
+        </w:rPr>
+      </w:pPr>
+      <w:r>
+        <w:rPr>
+          <w:rFonts w:ascii="Times New Roman" w:hAnsi="Times New Roman" w:cs="Times New Roman"/>
+          <w:sz w:val="24"/>
+          <w:szCs w:val="24"/>
+        </w:rPr>
+        <w:t>NS-3 allows sim of communication layers – open-source software network simulator for Internet systems.</w:t>
+      </w:r>
+    </w:p>
+    <w:p>
+      <w:pPr>
+        <w:rPr>
+          <w:rFonts w:ascii="Times New Roman" w:hAnsi="Times New Roman" w:cs="Times New Roman"/>
+          <w:sz w:val="24"/>
+          <w:szCs w:val="24"/>
+        </w:rPr>
+      </w:pPr>
+      <w:r>
+        <w:rPr>
+          <w:rFonts w:ascii="Times New Roman" w:hAnsi="Times New Roman" w:cs="Times New Roman"/>
+          <w:sz w:val="24"/>
+          <w:szCs w:val="24"/>
+        </w:rPr>
+        <w:t>Using Intel CARMA Platform stack, same as used in physical vehicles</w:t>
+      </w:r>
+    </w:p>
+    <w:p>
+      <w:pPr>
+        <w:rPr>
+          <w:rFonts w:ascii="Times New Roman" w:hAnsi="Times New Roman" w:cs="Times New Roman"/>
+          <w:sz w:val="24"/>
+          <w:szCs w:val="24"/>
+        </w:rPr>
+      </w:pPr>
+      <w:r>
+        <w:rPr>
+          <w:rFonts w:ascii="Times New Roman" w:hAnsi="Times New Roman" w:cs="Times New Roman"/>
+          <w:sz w:val="24"/>
+          <w:szCs w:val="24"/>
+        </w:rPr>
+        <w:t>CARMA-streets – this is the integration from V2I for roadside platforms. This is the same software stack as used for intersection controllers, for example (traffic signal controllers, DMS signs, RSUs).</w:t>
+      </w:r>
+    </w:p>
+    <w:p>
+      <w:pPr>
+        <w:rPr>
+          <w:rFonts w:ascii="Times New Roman" w:hAnsi="Times New Roman" w:cs="Times New Roman"/>
+          <w:sz w:val="24"/>
+          <w:szCs w:val="24"/>
+        </w:rPr>
+      </w:pPr>
+      <w:r>
+        <w:rPr>
+          <w:rFonts w:ascii="Times New Roman" w:hAnsi="Times New Roman" w:cs="Times New Roman"/>
+          <w:sz w:val="24"/>
+          <w:szCs w:val="24"/>
+        </w:rPr>
+        <w:t xml:space="preserve">VOICES are another project that platforms distributed testing. Connects DoD resource (DINA) for distributed testing for </w:t>
+      </w:r>
+      <w:proofErr w:type="spellStart"/>
+      <w:r>
+        <w:rPr>
+          <w:rFonts w:ascii="Times New Roman" w:hAnsi="Times New Roman" w:cs="Times New Roman"/>
+          <w:sz w:val="24"/>
+          <w:szCs w:val="24"/>
+        </w:rPr>
+        <w:t>xil</w:t>
+      </w:r>
+      <w:proofErr w:type="spellEnd"/>
+      <w:r>
+        <w:rPr>
+          <w:rFonts w:ascii="Times New Roman" w:hAnsi="Times New Roman" w:cs="Times New Roman"/>
+          <w:sz w:val="24"/>
+          <w:szCs w:val="24"/>
+        </w:rPr>
+        <w:t xml:space="preserve"> framework for Cooperative Driving Automation testing. Enables distributed testing across locations.</w:t>
+      </w:r>
+    </w:p>
+    <w:p>
+      <w:pPr>
+        <w:rPr>
+          <w:rFonts w:ascii="Times New Roman" w:hAnsi="Times New Roman" w:cs="Times New Roman"/>
+          <w:sz w:val="24"/>
+          <w:szCs w:val="24"/>
+        </w:rPr>
+      </w:pPr>
+      <w:r>
+        <w:rPr>
+          <w:rFonts w:ascii="Times New Roman" w:hAnsi="Times New Roman" w:cs="Times New Roman"/>
+          <w:sz w:val="24"/>
+          <w:szCs w:val="24"/>
+        </w:rPr>
+        <w:lastRenderedPageBreak/>
+        <w:t xml:space="preserve">MOSAIC replaces the SUMO support to enable additional simulators in the future. Goal is </w:t>
+      </w:r>
+      <w:proofErr w:type="gramStart"/>
+      <w:r>
+        <w:rPr>
+          <w:rFonts w:ascii="Times New Roman" w:hAnsi="Times New Roman" w:cs="Times New Roman"/>
+          <w:sz w:val="24"/>
+          <w:szCs w:val="24"/>
+        </w:rPr>
+        <w:t>build</w:t>
+      </w:r>
+      <w:proofErr w:type="gramEnd"/>
+      <w:r>
+        <w:rPr>
+          <w:rFonts w:ascii="Times New Roman" w:hAnsi="Times New Roman" w:cs="Times New Roman"/>
+          <w:sz w:val="24"/>
+          <w:szCs w:val="24"/>
+        </w:rPr>
+        <w:t xml:space="preserve"> it ourselves. It is open-</w:t>
+      </w:r>
+      <w:proofErr w:type="gramStart"/>
+      <w:r>
+        <w:rPr>
+          <w:rFonts w:ascii="Times New Roman" w:hAnsi="Times New Roman" w:cs="Times New Roman"/>
+          <w:sz w:val="24"/>
+          <w:szCs w:val="24"/>
+        </w:rPr>
+        <w:t>source, and</w:t>
+      </w:r>
+      <w:proofErr w:type="gramEnd"/>
+      <w:r>
+        <w:rPr>
+          <w:rFonts w:ascii="Times New Roman" w:hAnsi="Times New Roman" w:cs="Times New Roman"/>
+          <w:sz w:val="24"/>
+          <w:szCs w:val="24"/>
+        </w:rPr>
+        <w:t xml:space="preserve"> can download for integration into our models. It was developed by Eclipse. </w:t>
+      </w:r>
+    </w:p>
+    <w:p>
+      <w:pPr>
+        <w:rPr>
+          <w:rFonts w:ascii="Times New Roman" w:hAnsi="Times New Roman" w:cs="Times New Roman"/>
+          <w:sz w:val="24"/>
+          <w:szCs w:val="24"/>
+        </w:rPr>
+      </w:pPr>
+      <w:r>
+        <w:rPr>
+          <w:rFonts w:ascii="Times New Roman" w:hAnsi="Times New Roman" w:cs="Times New Roman"/>
+          <w:sz w:val="24"/>
+          <w:szCs w:val="24"/>
+        </w:rPr>
+        <w:t xml:space="preserve">They have a co-simulation tool (See </w:t>
+      </w:r>
+      <w:proofErr w:type="spellStart"/>
+      <w:r>
+        <w:rPr>
+          <w:rFonts w:ascii="Times New Roman" w:hAnsi="Times New Roman" w:cs="Times New Roman"/>
+          <w:sz w:val="24"/>
+          <w:szCs w:val="24"/>
+        </w:rPr>
+        <w:t>Zhitong</w:t>
+      </w:r>
+      <w:proofErr w:type="spellEnd"/>
+      <w:r>
+        <w:rPr>
+          <w:rFonts w:ascii="Times New Roman" w:hAnsi="Times New Roman" w:cs="Times New Roman"/>
+          <w:sz w:val="24"/>
+          <w:szCs w:val="24"/>
+        </w:rPr>
+        <w:t xml:space="preserve"> Huang)</w:t>
+      </w:r>
+    </w:p>
+    <w:p>
+      <w:pPr>
+        <w:rPr>
+          <w:rFonts w:ascii="Times New Roman" w:hAnsi="Times New Roman" w:cs="Times New Roman"/>
+          <w:sz w:val="24"/>
+          <w:szCs w:val="24"/>
+        </w:rPr>
+      </w:pPr>
+      <w:r>
+        <w:rPr>
+          <w:rFonts w:ascii="Times New Roman" w:hAnsi="Times New Roman" w:cs="Times New Roman"/>
+          <w:sz w:val="24"/>
+          <w:szCs w:val="24"/>
+        </w:rPr>
+        <w:t>HD map – many changes and corrections – conversion to SUMO not clear. They do everything in Roadrunner.</w:t>
+      </w:r>
+    </w:p>
+    <w:p>
+      <w:pPr>
+        <w:rPr>
+          <w:rFonts w:ascii="Times New Roman" w:hAnsi="Times New Roman" w:cs="Times New Roman"/>
+          <w:sz w:val="24"/>
+          <w:szCs w:val="24"/>
+        </w:rPr>
+      </w:pPr>
+      <w:r>
+        <w:rPr>
+          <w:rFonts w:ascii="Times New Roman" w:hAnsi="Times New Roman" w:cs="Times New Roman"/>
+          <w:sz w:val="24"/>
+          <w:szCs w:val="24"/>
+        </w:rPr>
+        <w:t xml:space="preserve">They have a simulation technical group that use similar tools, that meet to go through questions quarterly. If someone finds solutions, they let everyone know. </w:t>
+      </w:r>
+    </w:p>
+    <w:p>
+      <w:pPr>
+        <w:rPr>
+          <w:rFonts w:ascii="Times New Roman" w:hAnsi="Times New Roman" w:cs="Times New Roman"/>
+          <w:sz w:val="24"/>
+          <w:szCs w:val="24"/>
+        </w:rPr>
+      </w:pPr>
+    </w:p>
+    <w:p>
+      <w:pPr>
+        <w:rPr>
+          <w:rFonts w:ascii="Times New Roman" w:hAnsi="Times New Roman" w:cs="Times New Roman"/>
+          <w:sz w:val="24"/>
+          <w:szCs w:val="24"/>
+        </w:rPr>
+      </w:pPr>
+      <w:r>
+        <w:rPr>
+          <w:rFonts w:ascii="Times New Roman" w:hAnsi="Times New Roman" w:cs="Times New Roman"/>
+          <w:sz w:val="24"/>
+          <w:szCs w:val="24"/>
+        </w:rPr>
+        <w:t xml:space="preserve">For co-simulation, they want to find potential partners to test the tools. They also contacted CARLA with issues and didn’t receive a response. </w:t>
+      </w:r>
+    </w:p>
+    <w:p>
+      <w:pPr>
+        <w:rPr>
+          <w:rFonts w:ascii="Times New Roman" w:hAnsi="Times New Roman" w:cs="Times New Roman"/>
+          <w:sz w:val="24"/>
+          <w:szCs w:val="24"/>
+        </w:rPr>
+      </w:pPr>
+    </w:p>
+    <w:p>
+      <w:pPr>
+        <w:rPr>
+          <w:rFonts w:ascii="Times New Roman" w:hAnsi="Times New Roman" w:cs="Times New Roman"/>
+          <w:sz w:val="24"/>
+          <w:szCs w:val="24"/>
+        </w:rPr>
+      </w:pPr>
+      <w:r>
+        <w:rPr>
+          <w:rFonts w:ascii="Times New Roman" w:hAnsi="Times New Roman" w:cs="Times New Roman"/>
+          <w:sz w:val="24"/>
+          <w:szCs w:val="24"/>
+        </w:rPr>
+        <w:t>Usdot-carma.atlassian.net/wiki/spaces/CRMSIM/overview</w:t>
+      </w:r>
+    </w:p>
+    <w:p>
+      <w:pPr>
+        <w:rPr>
+          <w:rFonts w:ascii="Times New Roman" w:hAnsi="Times New Roman" w:cs="Times New Roman"/>
+          <w:sz w:val="24"/>
+          <w:szCs w:val="24"/>
+        </w:rPr>
+      </w:pPr>
+      <w:hyperlink r:id="rId7" w:history="1">
+        <w:r>
+          <w:rPr>
+            <w:rStyle w:val="Hyperlink"/>
+            <w:rFonts w:ascii="Times New Roman" w:hAnsi="Times New Roman" w:cs="Times New Roman"/>
+            <w:sz w:val="24"/>
+            <w:szCs w:val="24"/>
+          </w:rPr>
+          <w:t>https://usdot-carma.atlassian.net/wiki/spaces/CRMSIM/pages/1037598796/Documentation+Resources</w:t>
+        </w:r>
+      </w:hyperlink>
+      <w:r>
+        <w:rPr>
+          <w:rFonts w:ascii="Times New Roman" w:hAnsi="Times New Roman" w:cs="Times New Roman"/>
+          <w:sz w:val="24"/>
+          <w:szCs w:val="24"/>
+        </w:rPr>
+        <w:t xml:space="preserve"> </w:t>
+      </w:r>
+    </w:p>
+    <w:p>
+      <w:pPr>
+        <w:rPr>
+          <w:rFonts w:ascii="Times New Roman" w:hAnsi="Times New Roman" w:cs="Times New Roman"/>
+          <w:sz w:val="24"/>
+          <w:szCs w:val="24"/>
+        </w:rPr>
+      </w:pPr>
+    </w:p>
+    <w:p>
+      <w:pPr>
+        <w:rPr>
+          <w:rFonts w:ascii="Times New Roman" w:hAnsi="Times New Roman" w:cs="Times New Roman"/>
+          <w:sz w:val="24"/>
+          <w:szCs w:val="24"/>
+        </w:rPr>
+      </w:pPr>
+      <w:r>
+        <w:rPr>
+          <w:rFonts w:ascii="Times New Roman" w:hAnsi="Times New Roman" w:cs="Times New Roman"/>
+          <w:sz w:val="24"/>
+          <w:szCs w:val="24"/>
+        </w:rPr>
+        <w:t xml:space="preserve">They have the docker </w:t>
+      </w:r>
+      <w:proofErr w:type="gramStart"/>
+      <w:r>
+        <w:rPr>
+          <w:rFonts w:ascii="Times New Roman" w:hAnsi="Times New Roman" w:cs="Times New Roman"/>
+          <w:sz w:val="24"/>
+          <w:szCs w:val="24"/>
+        </w:rPr>
+        <w:t>interface, and</w:t>
+      </w:r>
+      <w:proofErr w:type="gramEnd"/>
+      <w:r>
+        <w:rPr>
+          <w:rFonts w:ascii="Times New Roman" w:hAnsi="Times New Roman" w:cs="Times New Roman"/>
+          <w:sz w:val="24"/>
+          <w:szCs w:val="24"/>
+        </w:rPr>
+        <w:t xml:space="preserve"> suggest that we do the same. They use 18.04 and 20.04 LTS.</w:t>
+      </w:r>
+    </w:p>
+    <w:p>
+      <w:pPr>
+        <w:rPr>
+          <w:rFonts w:ascii="Times New Roman" w:hAnsi="Times New Roman" w:cs="Times New Roman"/>
+          <w:sz w:val="24"/>
+          <w:szCs w:val="24"/>
+        </w:rPr>
+      </w:pPr>
+      <w:r>
+        <w:rPr>
+          <w:rFonts w:ascii="Times New Roman" w:hAnsi="Times New Roman" w:cs="Times New Roman"/>
+          <w:sz w:val="24"/>
+          <w:szCs w:val="24"/>
+        </w:rPr>
+        <w:t>Do they have funding they know of support the development of the toolset? Do they have any vehicle components in the co-simulation tools?</w:t>
+      </w:r>
+    </w:p>
+    <w:p>
+      <w:pPr>
+        <w:rPr>
+          <w:rFonts w:ascii="Times New Roman" w:hAnsi="Times New Roman" w:cs="Times New Roman"/>
+          <w:sz w:val="24"/>
+          <w:szCs w:val="24"/>
+        </w:rPr>
+      </w:pPr>
+      <w:r>
+        <w:rPr>
+          <w:rFonts w:ascii="Times New Roman" w:hAnsi="Times New Roman" w:cs="Times New Roman"/>
+          <w:sz w:val="24"/>
+          <w:szCs w:val="24"/>
+        </w:rPr>
+        <w:t>They are looking for partners for research for research. Their goal is adoption and in industry standardization / usage. Need state DOTs for deployment – this is where they want to move?</w:t>
+      </w:r>
+    </w:p>
+    <w:p>
+      <w:pPr>
+        <w:rPr>
+          <w:rFonts w:ascii="Times New Roman" w:hAnsi="Times New Roman" w:cs="Times New Roman"/>
+          <w:sz w:val="24"/>
+          <w:szCs w:val="24"/>
+        </w:rPr>
+      </w:pPr>
+      <w:r>
+        <w:rPr>
+          <w:rFonts w:ascii="Times New Roman" w:hAnsi="Times New Roman" w:cs="Times New Roman"/>
+          <w:sz w:val="24"/>
+          <w:szCs w:val="24"/>
+        </w:rPr>
+        <w:t xml:space="preserve">USDOT moving toward creation of technologies for creation of MUTUC for transportation research. </w:t>
+      </w:r>
+    </w:p>
+    <w:p>
+      <w:pPr>
+        <w:rPr>
+          <w:rFonts w:ascii="Times New Roman" w:hAnsi="Times New Roman" w:cs="Times New Roman"/>
+          <w:sz w:val="24"/>
+          <w:szCs w:val="24"/>
+        </w:rPr>
+      </w:pPr>
+      <w:r>
+        <w:rPr>
+          <w:rFonts w:ascii="Times New Roman" w:hAnsi="Times New Roman" w:cs="Times New Roman"/>
+          <w:sz w:val="24"/>
+          <w:szCs w:val="24"/>
+        </w:rPr>
+        <w:t xml:space="preserve">CARMA has a fleet of Avs, is this the same group? Yes, these vehicles are 20 feet away. Goal is cooperative driving automation or freeways and </w:t>
+      </w:r>
+      <w:proofErr w:type="spellStart"/>
+      <w:r>
+        <w:rPr>
+          <w:rFonts w:ascii="Times New Roman" w:hAnsi="Times New Roman" w:cs="Times New Roman"/>
+          <w:sz w:val="24"/>
+          <w:szCs w:val="24"/>
+        </w:rPr>
+        <w:t>artials</w:t>
+      </w:r>
+      <w:proofErr w:type="spellEnd"/>
+      <w:r>
+        <w:rPr>
+          <w:rFonts w:ascii="Times New Roman" w:hAnsi="Times New Roman" w:cs="Times New Roman"/>
+          <w:sz w:val="24"/>
+          <w:szCs w:val="24"/>
+        </w:rPr>
+        <w:t xml:space="preserve">. </w:t>
+      </w:r>
+    </w:p>
+    <w:p>
+      <w:pPr>
+        <w:rPr>
+          <w:rFonts w:ascii="Times New Roman" w:hAnsi="Times New Roman" w:cs="Times New Roman"/>
+          <w:sz w:val="24"/>
+          <w:szCs w:val="24"/>
+        </w:rPr>
+      </w:pPr>
+      <w:r>
+        <w:rPr>
+          <w:rFonts w:ascii="Times New Roman" w:hAnsi="Times New Roman" w:cs="Times New Roman"/>
+          <w:sz w:val="24"/>
+          <w:szCs w:val="24"/>
+        </w:rPr>
+        <w:t xml:space="preserve">See Kyle Rush for CARMA project details. They need to develop the CDA simulations, such as scripting to test scenarios. </w:t>
+      </w:r>
+    </w:p>
+    <w:p>
+      <w:pPr>
+        <w:rPr>
+          <w:rFonts w:ascii="Times New Roman" w:hAnsi="Times New Roman" w:cs="Times New Roman"/>
+          <w:sz w:val="24"/>
+          <w:szCs w:val="24"/>
+        </w:rPr>
+      </w:pPr>
+    </w:p>
+    <w:p>
+      <w:pPr>
+        <w:rPr>
+          <w:rFonts w:ascii="Times New Roman" w:hAnsi="Times New Roman" w:cs="Times New Roman"/>
+          <w:sz w:val="24"/>
+          <w:szCs w:val="24"/>
+        </w:rPr>
+      </w:pPr>
+      <w:r>
+        <w:rPr>
+          <w:rFonts w:ascii="Times New Roman" w:hAnsi="Times New Roman" w:cs="Times New Roman"/>
+          <w:sz w:val="24"/>
+          <w:szCs w:val="24"/>
+        </w:rPr>
+        <w:t xml:space="preserve">Email </w:t>
+      </w:r>
+      <w:proofErr w:type="spellStart"/>
+      <w:r>
+        <w:rPr>
+          <w:rFonts w:ascii="Times New Roman" w:hAnsi="Times New Roman" w:cs="Times New Roman"/>
+          <w:sz w:val="24"/>
+          <w:szCs w:val="24"/>
+        </w:rPr>
+        <w:t>Safak</w:t>
+      </w:r>
+      <w:proofErr w:type="spellEnd"/>
+      <w:r>
+        <w:rPr>
+          <w:rFonts w:ascii="Times New Roman" w:hAnsi="Times New Roman" w:cs="Times New Roman"/>
+          <w:sz w:val="24"/>
+          <w:szCs w:val="24"/>
+        </w:rPr>
+        <w:t xml:space="preserve"> </w:t>
+      </w:r>
+      <w:proofErr w:type="spellStart"/>
+      <w:r>
+        <w:rPr>
+          <w:rFonts w:ascii="Times New Roman" w:hAnsi="Times New Roman" w:cs="Times New Roman"/>
+          <w:sz w:val="24"/>
+          <w:szCs w:val="24"/>
+        </w:rPr>
+        <w:t>Ercisili</w:t>
+      </w:r>
+      <w:proofErr w:type="spellEnd"/>
+      <w:r>
+        <w:rPr>
+          <w:rFonts w:ascii="Times New Roman" w:hAnsi="Times New Roman" w:cs="Times New Roman"/>
+          <w:sz w:val="24"/>
+          <w:szCs w:val="24"/>
+        </w:rPr>
+        <w:t xml:space="preserve">. FHWA wants them to reach out to work with partners for collaborative software development to improve the simulations and co-sim tools, </w:t>
+      </w:r>
+    </w:p>
+    <w:p>
+      <w:pPr>
+        <w:rPr>
+          <w:rFonts w:ascii="Times New Roman" w:hAnsi="Times New Roman" w:cs="Times New Roman"/>
+          <w:sz w:val="24"/>
+          <w:szCs w:val="24"/>
+        </w:rPr>
+      </w:pPr>
+    </w:p>
+    <w:p>
+      <w:pPr>
+        <w:rPr>
+          <w:rFonts w:ascii="Times New Roman" w:hAnsi="Times New Roman" w:cs="Times New Roman"/>
+          <w:sz w:val="24"/>
+          <w:szCs w:val="24"/>
+        </w:rPr>
+      </w:pPr>
+    </w:p>
+    <w:p>
+      <w:pPr>
+        <w:rPr>
+          <w:rFonts w:ascii="Times New Roman" w:hAnsi="Times New Roman" w:cs="Times New Roman"/>
+          <w:sz w:val="24"/>
+          <w:szCs w:val="24"/>
+        </w:rPr>
+      </w:pPr>
     </w:p>
     <w:p>
       <w:pPr>
@@ -2054,7 +2849,7 @@
 </file>
 
 <file path=word/numbering.xml><?xml version="1.0" encoding="utf-8"?>
-<w:numbering xmlns:wpc="http://schemas.microsoft.com/office/word/2010/wordprocessingCanvas" xmlns:cx="http://schemas.microsoft.com/office/drawing/2014/chartex" xmlns:cx1="http://schemas.microsoft.com/office/drawing/2015/9/8/chartex" xmlns:cx2="http://schemas.microsoft.com/office/drawing/2015/10/21/chartex" xmlns:cx3="http://schemas.microsoft.com/office/drawing/2016/5/9/chartex" xmlns:cx4="http://schemas.microsoft.com/office/drawing/2016/5/10/chartex" xmlns:cx5="http://schemas.microsoft.com/office/drawing/2016/5/11/chartex" xmlns:cx6="http://schemas.microsoft.com/office/drawing/2016/5/12/chartex" xmlns:cx7="http://schemas.microsoft.com/office/drawing/2016/5/13/chartex" xmlns:cx8="http://schemas.microsoft.com/office/drawing/2016/5/14/chartex" xmlns:mc="http://schemas.openxmlformats.org/markup-compatibility/2006" xmlns:aink="http://schemas.microsoft.com/office/drawing/2016/ink" xmlns:am3d="http://schemas.microsoft.com/office/drawing/2017/model3d" xmlns:o="urn:schemas-microsoft-com:office:office" xmlns:oel="http://schemas.microsoft.com/office/2019/extlst" xmlns:r="http://schemas.openxmlformats.org/officeDocument/2006/relationships" xmlns:m="http://schemas.openxmlformats.org/officeDocument/2006/math" xmlns:v="urn:schemas-microsoft-com:vml" xmlns:wp14="http://schemas.microsoft.com/office/word/2010/wordprocessingDrawing" xmlns:wp="http://schemas.openxmlformats.org/drawingml/2006/wordprocessingDrawing" xmlns:w10="urn:schemas-microsoft-com:office:word" xmlns:w="http://schemas.openxmlformats.org/wordprocessingml/2006/main" xmlns:w14="http://schemas.microsoft.com/office/word/2010/wordml" xmlns:w15="http://schemas.microsoft.com/office/word/2012/wordml" xmlns:w16cex="http://schemas.microsoft.com/office/word/2018/wordml/cex" xmlns:w16cid="http://schemas.microsoft.com/office/word/2016/wordml/cid" xmlns:w16="http://schemas.microsoft.com/office/word/2018/wordml" xmlns:w16sdtdh="http://schemas.microsoft.com/office/word/2020/wordml/sdtdatahash" xmlns:w16se="http://schemas.microsoft.com/office/word/2015/wordml/symex" xmlns:wpg="http://schemas.microsoft.com/office/word/2010/wordprocessingGroup" xmlns:wpi="http://schemas.microsoft.com/office/word/2010/wordprocessingInk" xmlns:wne="http://schemas.microsoft.com/office/word/2006/wordml" xmlns:wps="http://schemas.microsoft.com/office/word/2010/wordprocessingShape" mc:Ignorable="w14 w15 w16se w16cid w16 w16cex w16sdtdh wp14">
+<w:numbering xmlns:wpc="http://schemas.microsoft.com/office/word/2010/wordprocessingCanvas" xmlns:cx="http://schemas.microsoft.com/office/drawing/2014/chartex" xmlns:cx1="http://schemas.microsoft.com/office/drawing/2015/9/8/chartex" xmlns:cx2="http://schemas.microsoft.com/office/drawing/2015/10/21/chartex" xmlns:cx3="http://schemas.microsoft.com/office/drawing/2016/5/9/chartex" xmlns:cx4="http://schemas.microsoft.com/office/drawing/2016/5/10/chartex" xmlns:cx5="http://schemas.microsoft.com/office/drawing/2016/5/11/chartex" xmlns:cx6="http://schemas.microsoft.com/office/drawing/2016/5/12/chartex" xmlns:cx7="http://schemas.microsoft.com/office/drawing/2016/5/13/chartex" xmlns:cx8="http://schemas.microsoft.com/office/drawing/2016/5/14/chartex" xmlns:mc="http://schemas.openxmlformats.org/markup-compatibility/2006" xmlns:aink="http://schemas.microsoft.com/office/drawing/2016/ink" xmlns:am3d="http://schemas.microsoft.com/office/drawing/2017/model3d" xmlns:o="urn:schemas-microsoft-com:office:office" xmlns:r="http://schemas.openxmlformats.org/officeDocument/2006/relationships" xmlns:m="http://schemas.openxmlformats.org/officeDocument/2006/math" xmlns:v="urn:schemas-microsoft-com:vml" xmlns:wp14="http://schemas.microsoft.com/office/word/2010/wordprocessingDrawing" xmlns:wp="http://schemas.openxmlformats.org/drawingml/2006/wordprocessingDrawing" xmlns:w10="urn:schemas-microsoft-com:office:word" xmlns:w="http://schemas.openxmlformats.org/wordprocessingml/2006/main" xmlns:w14="http://schemas.microsoft.com/office/word/2010/wordml" xmlns:w15="http://schemas.microsoft.com/office/word/2012/wordml" xmlns:w16cex="http://schemas.microsoft.com/office/word/2018/wordml/cex" xmlns:w16cid="http://schemas.microsoft.com/office/word/2016/wordml/cid" xmlns:w16="http://schemas.microsoft.com/office/word/2018/wordml" xmlns:w16sdtdh="http://schemas.microsoft.com/office/word/2020/wordml/sdtdatahash" xmlns:w16se="http://schemas.microsoft.com/office/word/2015/wordml/symex" xmlns:wpg="http://schemas.microsoft.com/office/word/2010/wordprocessingGroup" xmlns:wpi="http://schemas.microsoft.com/office/word/2010/wordprocessingInk" xmlns:wne="http://schemas.microsoft.com/office/word/2006/wordml" xmlns:wps="http://schemas.microsoft.com/office/word/2010/wordprocessingShape" mc:Ignorable="w14 w15 w16se w16cid w16 w16cex w16sdtdh wp14">
   <w:abstractNum w:abstractNumId="0" w15:restartNumberingAfterBreak="0">
     <w:nsid w:val="06E0775A"/>
     <w:multiLevelType w:val="hybridMultilevel"/>
@@ -2960,34 +3755,34 @@
       </w:rPr>
     </w:lvl>
   </w:abstractNum>
-  <w:num w:numId="1" w16cid:durableId="961957762">
+  <w:num w:numId="1">
     <w:abstractNumId w:val="3"/>
   </w:num>
-  <w:num w:numId="2" w16cid:durableId="443618838">
+  <w:num w:numId="2">
     <w:abstractNumId w:val="9"/>
   </w:num>
-  <w:num w:numId="3" w16cid:durableId="937522838">
+  <w:num w:numId="3">
     <w:abstractNumId w:val="7"/>
   </w:num>
-  <w:num w:numId="4" w16cid:durableId="751852994">
+  <w:num w:numId="4">
     <w:abstractNumId w:val="8"/>
   </w:num>
-  <w:num w:numId="5" w16cid:durableId="1636715670">
+  <w:num w:numId="5">
     <w:abstractNumId w:val="5"/>
   </w:num>
-  <w:num w:numId="6" w16cid:durableId="559827499">
+  <w:num w:numId="6">
     <w:abstractNumId w:val="1"/>
   </w:num>
-  <w:num w:numId="7" w16cid:durableId="689917300">
+  <w:num w:numId="7">
     <w:abstractNumId w:val="0"/>
   </w:num>
-  <w:num w:numId="8" w16cid:durableId="826283643">
+  <w:num w:numId="8">
     <w:abstractNumId w:val="4"/>
   </w:num>
-  <w:num w:numId="9" w16cid:durableId="1320037079">
+  <w:num w:numId="9">
     <w:abstractNumId w:val="6"/>
   </w:num>
-  <w:num w:numId="10" w16cid:durableId="1991906040">
+  <w:num w:numId="10">
     <w:abstractNumId w:val="2"/>
   </w:num>
 </w:numbering>

</xml_diff>